<commit_message>
Terms and conditions and last page update
</commit_message>
<xml_diff>
--- a/htdocs/PDF-resources/lastPage.docx
+++ b/htdocs/PDF-resources/lastPage.docx
@@ -129,10 +129,7 @@
               <w:t>1:Tick}</w:t>
             </w:r>
           </w:p>
-          <w:p>
-            <w:bookmarkStart w:id="0" w:name="_GoBack"/>
-            <w:bookmarkEnd w:id="0"/>
-          </w:p>
+          <w:p/>
         </w:tc>
         <w:tc>
           <w:tcPr>
@@ -248,10 +245,12 @@
       </w:pPr>
     </w:p>
     <w:sectPr>
-      <w:headerReference w:type="default" r:id="rId8"/>
-      <w:footerReference w:type="default" r:id="rId9"/>
-      <w:headerReference w:type="first" r:id="rId10"/>
-      <w:footerReference w:type="first" r:id="rId11"/>
+      <w:headerReference w:type="even" r:id="rId8"/>
+      <w:headerReference w:type="default" r:id="rId9"/>
+      <w:footerReference w:type="even" r:id="rId10"/>
+      <w:footerReference w:type="default" r:id="rId11"/>
+      <w:headerReference w:type="first" r:id="rId12"/>
+      <w:footerReference w:type="first" r:id="rId13"/>
       <w:pgSz w:w="11900" w:h="16840"/>
       <w:pgMar w:top="2945" w:right="851" w:bottom="1134" w:left="1531" w:header="720" w:footer="720" w:gutter="0"/>
       <w:cols w:space="708"/>
@@ -285,18 +284,28 @@
   <w:p>
     <w:pPr>
       <w:pStyle w:val="Footer"/>
+    </w:pPr>
+  </w:p>
+</w:ftr>
+</file>
+
+<file path=word/footer2.xml><?xml version="1.0" encoding="utf-8"?>
+<w:ftr xmlns:wpc="http://schemas.microsoft.com/office/word/2010/wordprocessingCanvas" xmlns:cx="http://schemas.microsoft.com/office/drawing/2014/chartex" xmlns:cx1="http://schemas.microsoft.com/office/drawing/2015/9/8/chartex" xmlns:cx2="http://schemas.microsoft.com/office/drawing/2015/10/21/chartex" xmlns:cx3="http://schemas.microsoft.com/office/drawing/2016/5/9/chartex" xmlns:cx4="http://schemas.microsoft.com/office/drawing/2016/5/10/chartex" xmlns:cx5="http://schemas.microsoft.com/office/drawing/2016/5/11/chartex" xmlns:cx6="http://schemas.microsoft.com/office/drawing/2016/5/12/chartex" xmlns:cx7="http://schemas.microsoft.com/office/drawing/2016/5/13/chartex" xmlns:cx8="http://schemas.microsoft.com/office/drawing/2016/5/14/chartex" xmlns:mc="http://schemas.openxmlformats.org/markup-compatibility/2006" xmlns:aink="http://schemas.microsoft.com/office/drawing/2016/ink" xmlns:am3d="http://schemas.microsoft.com/office/drawing/2017/model3d" xmlns:o="urn:schemas-microsoft-com:office:office" xmlns:r="http://schemas.openxmlformats.org/officeDocument/2006/relationships" xmlns:m="http://schemas.openxmlformats.org/officeDocument/2006/math" xmlns:v="urn:schemas-microsoft-com:vml" xmlns:wp14="http://schemas.microsoft.com/office/word/2010/wordprocessingDrawing" xmlns:wp="http://schemas.openxmlformats.org/drawingml/2006/wordprocessingDrawing" xmlns:w10="urn:schemas-microsoft-com:office:word" xmlns:w="http://schemas.openxmlformats.org/wordprocessingml/2006/main" xmlns:w14="http://schemas.microsoft.com/office/word/2010/wordml" xmlns:w15="http://schemas.microsoft.com/office/word/2012/wordml" xmlns:w16cid="http://schemas.microsoft.com/office/word/2016/wordml/cid" xmlns:w16se="http://schemas.microsoft.com/office/word/2015/wordml/symex" xmlns:wpg="http://schemas.microsoft.com/office/word/2010/wordprocessingGroup" xmlns:wpi="http://schemas.microsoft.com/office/word/2010/wordprocessingInk" xmlns:wne="http://schemas.microsoft.com/office/word/2006/wordml" xmlns:wps="http://schemas.microsoft.com/office/word/2010/wordprocessingShape" mc:Ignorable="w14 w15 w16se w16cid wp14">
+  <w:p>
+    <w:pPr>
+      <w:pStyle w:val="Footer"/>
       <w:jc w:val="center"/>
     </w:pPr>
+    <w:bookmarkStart w:id="0" w:name="_GoBack"/>
     <w:r>
       <w:rPr>
         <w:noProof/>
-        <w:lang w:eastAsia="en-GB"/>
       </w:rPr>
       <w:drawing>
-        <wp:inline distT="0" distB="0" distL="0" distR="0" wp14:anchorId="1E66685C" wp14:editId="59BE5D40">
-          <wp:extent cx="5019675" cy="666750"/>
-          <wp:effectExtent l="0" t="0" r="9525" b="0"/>
-          <wp:docPr id="4" name="Picture 4" descr="C:\Users\grahaml\Desktop\CNC002_letterhead_footer-01.png"/>
+        <wp:inline distT="0" distB="0" distL="0" distR="0" wp14:anchorId="12E474E6" wp14:editId="3EBF0BA9">
+          <wp:extent cx="6043930" cy="735330"/>
+          <wp:effectExtent l="0" t="0" r="0" b="7620"/>
+          <wp:docPr id="3" name="Picture 3"/>
           <wp:cNvGraphicFramePr>
             <a:graphicFrameLocks xmlns:a="http://schemas.openxmlformats.org/drawingml/2006/main" noChangeAspect="1"/>
           </wp:cNvGraphicFramePr>
@@ -304,39 +313,29 @@
             <a:graphicData uri="http://schemas.openxmlformats.org/drawingml/2006/picture">
               <pic:pic xmlns:pic="http://schemas.openxmlformats.org/drawingml/2006/picture">
                 <pic:nvPicPr>
-                  <pic:cNvPr id="0" name="Picture 8" descr="C:\Users\grahaml\Desktop\CNC002_letterhead_footer-01.png"/>
-                  <pic:cNvPicPr>
-                    <a:picLocks noChangeAspect="1" noChangeArrowheads="1"/>
-                  </pic:cNvPicPr>
+                  <pic:cNvPr id="3" name="CNC002_letterhead_footer_v3.png"/>
+                  <pic:cNvPicPr/>
                 </pic:nvPicPr>
-                <pic:blipFill rotWithShape="1">
-                  <a:blip r:embed="rId1" cstate="print">
+                <pic:blipFill>
+                  <a:blip r:embed="rId1">
                     <a:extLst>
                       <a:ext uri="{28A0092B-C50C-407E-A947-70E740481C1C}">
                         <a14:useLocalDpi xmlns:a14="http://schemas.microsoft.com/office/drawing/2010/main" val="0"/>
                       </a:ext>
                     </a:extLst>
                   </a:blip>
-                  <a:srcRect l="9133" t="22131" r="9288" b="20492"/>
-                  <a:stretch/>
+                  <a:stretch>
+                    <a:fillRect/>
+                  </a:stretch>
                 </pic:blipFill>
-                <pic:spPr bwMode="auto">
+                <pic:spPr>
                   <a:xfrm>
                     <a:off x="0" y="0"/>
-                    <a:ext cx="5019675" cy="666750"/>
+                    <a:ext cx="6043930" cy="735330"/>
                   </a:xfrm>
                   <a:prstGeom prst="rect">
                     <a:avLst/>
                   </a:prstGeom>
-                  <a:noFill/>
-                  <a:ln>
-                    <a:noFill/>
-                  </a:ln>
-                  <a:extLst>
-                    <a:ext uri="{53640926-AAD7-44D8-BBD7-CCE9431645EC}">
-                      <a14:shadowObscured xmlns:a14="http://schemas.microsoft.com/office/drawing/2010/main"/>
-                    </a:ext>
-                  </a:extLst>
                 </pic:spPr>
               </pic:pic>
             </a:graphicData>
@@ -344,11 +343,12 @@
         </wp:inline>
       </w:drawing>
     </w:r>
+    <w:bookmarkEnd w:id="0"/>
   </w:p>
 </w:ftr>
 </file>
 
-<file path=word/footer2.xml><?xml version="1.0" encoding="utf-8"?>
+<file path=word/footer3.xml><?xml version="1.0" encoding="utf-8"?>
 <w:ftr xmlns:wpc="http://schemas.microsoft.com/office/word/2010/wordprocessingCanvas" xmlns:cx="http://schemas.microsoft.com/office/drawing/2014/chartex" xmlns:cx1="http://schemas.microsoft.com/office/drawing/2015/9/8/chartex" xmlns:cx2="http://schemas.microsoft.com/office/drawing/2015/10/21/chartex" xmlns:cx3="http://schemas.microsoft.com/office/drawing/2016/5/9/chartex" xmlns:cx4="http://schemas.microsoft.com/office/drawing/2016/5/10/chartex" xmlns:cx5="http://schemas.microsoft.com/office/drawing/2016/5/11/chartex" xmlns:cx6="http://schemas.microsoft.com/office/drawing/2016/5/12/chartex" xmlns:cx7="http://schemas.microsoft.com/office/drawing/2016/5/13/chartex" xmlns:cx8="http://schemas.microsoft.com/office/drawing/2016/5/14/chartex" xmlns:mc="http://schemas.openxmlformats.org/markup-compatibility/2006" xmlns:aink="http://schemas.microsoft.com/office/drawing/2016/ink" xmlns:am3d="http://schemas.microsoft.com/office/drawing/2017/model3d" xmlns:o="urn:schemas-microsoft-com:office:office" xmlns:r="http://schemas.openxmlformats.org/officeDocument/2006/relationships" xmlns:m="http://schemas.openxmlformats.org/officeDocument/2006/math" xmlns:v="urn:schemas-microsoft-com:vml" xmlns:wp14="http://schemas.microsoft.com/office/word/2010/wordprocessingDrawing" xmlns:wp="http://schemas.openxmlformats.org/drawingml/2006/wordprocessingDrawing" xmlns:w10="urn:schemas-microsoft-com:office:word" xmlns:w="http://schemas.openxmlformats.org/wordprocessingml/2006/main" xmlns:w14="http://schemas.microsoft.com/office/word/2010/wordml" xmlns:w15="http://schemas.microsoft.com/office/word/2012/wordml" xmlns:w16cid="http://schemas.microsoft.com/office/word/2016/wordml/cid" xmlns:w16se="http://schemas.microsoft.com/office/word/2015/wordml/symex" xmlns:wpg="http://schemas.microsoft.com/office/word/2010/wordprocessingGroup" xmlns:wpi="http://schemas.microsoft.com/office/word/2010/wordprocessingInk" xmlns:wne="http://schemas.microsoft.com/office/word/2006/wordml" xmlns:wps="http://schemas.microsoft.com/office/word/2010/wordprocessingShape" mc:Ignorable="w14 w15 w16se w16cid wp14">
   <w:p>
     <w:pPr>
@@ -494,6 +494,16 @@
 <w:hdr xmlns:wpc="http://schemas.microsoft.com/office/word/2010/wordprocessingCanvas" xmlns:cx="http://schemas.microsoft.com/office/drawing/2014/chartex" xmlns:cx1="http://schemas.microsoft.com/office/drawing/2015/9/8/chartex" xmlns:cx2="http://schemas.microsoft.com/office/drawing/2015/10/21/chartex" xmlns:cx3="http://schemas.microsoft.com/office/drawing/2016/5/9/chartex" xmlns:cx4="http://schemas.microsoft.com/office/drawing/2016/5/10/chartex" xmlns:cx5="http://schemas.microsoft.com/office/drawing/2016/5/11/chartex" xmlns:cx6="http://schemas.microsoft.com/office/drawing/2016/5/12/chartex" xmlns:cx7="http://schemas.microsoft.com/office/drawing/2016/5/13/chartex" xmlns:cx8="http://schemas.microsoft.com/office/drawing/2016/5/14/chartex" xmlns:mc="http://schemas.openxmlformats.org/markup-compatibility/2006" xmlns:aink="http://schemas.microsoft.com/office/drawing/2016/ink" xmlns:am3d="http://schemas.microsoft.com/office/drawing/2017/model3d" xmlns:o="urn:schemas-microsoft-com:office:office" xmlns:r="http://schemas.openxmlformats.org/officeDocument/2006/relationships" xmlns:m="http://schemas.openxmlformats.org/officeDocument/2006/math" xmlns:v="urn:schemas-microsoft-com:vml" xmlns:wp14="http://schemas.microsoft.com/office/word/2010/wordprocessingDrawing" xmlns:wp="http://schemas.openxmlformats.org/drawingml/2006/wordprocessingDrawing" xmlns:w10="urn:schemas-microsoft-com:office:word" xmlns:w="http://schemas.openxmlformats.org/wordprocessingml/2006/main" xmlns:w14="http://schemas.microsoft.com/office/word/2010/wordml" xmlns:w15="http://schemas.microsoft.com/office/word/2012/wordml" xmlns:w16cid="http://schemas.microsoft.com/office/word/2016/wordml/cid" xmlns:w16se="http://schemas.microsoft.com/office/word/2015/wordml/symex" xmlns:wpg="http://schemas.microsoft.com/office/word/2010/wordprocessingGroup" xmlns:wpi="http://schemas.microsoft.com/office/word/2010/wordprocessingInk" xmlns:wne="http://schemas.microsoft.com/office/word/2006/wordml" xmlns:wps="http://schemas.microsoft.com/office/word/2010/wordprocessingShape" mc:Ignorable="w14 w15 w16se w16cid wp14">
   <w:p>
     <w:pPr>
+      <w:pStyle w:val="Header"/>
+    </w:pPr>
+  </w:p>
+</w:hdr>
+</file>
+
+<file path=word/header2.xml><?xml version="1.0" encoding="utf-8"?>
+<w:hdr xmlns:wpc="http://schemas.microsoft.com/office/word/2010/wordprocessingCanvas" xmlns:cx="http://schemas.microsoft.com/office/drawing/2014/chartex" xmlns:cx1="http://schemas.microsoft.com/office/drawing/2015/9/8/chartex" xmlns:cx2="http://schemas.microsoft.com/office/drawing/2015/10/21/chartex" xmlns:cx3="http://schemas.microsoft.com/office/drawing/2016/5/9/chartex" xmlns:cx4="http://schemas.microsoft.com/office/drawing/2016/5/10/chartex" xmlns:cx5="http://schemas.microsoft.com/office/drawing/2016/5/11/chartex" xmlns:cx6="http://schemas.microsoft.com/office/drawing/2016/5/12/chartex" xmlns:cx7="http://schemas.microsoft.com/office/drawing/2016/5/13/chartex" xmlns:cx8="http://schemas.microsoft.com/office/drawing/2016/5/14/chartex" xmlns:mc="http://schemas.openxmlformats.org/markup-compatibility/2006" xmlns:aink="http://schemas.microsoft.com/office/drawing/2016/ink" xmlns:am3d="http://schemas.microsoft.com/office/drawing/2017/model3d" xmlns:o="urn:schemas-microsoft-com:office:office" xmlns:r="http://schemas.openxmlformats.org/officeDocument/2006/relationships" xmlns:m="http://schemas.openxmlformats.org/officeDocument/2006/math" xmlns:v="urn:schemas-microsoft-com:vml" xmlns:wp14="http://schemas.microsoft.com/office/word/2010/wordprocessingDrawing" xmlns:wp="http://schemas.openxmlformats.org/drawingml/2006/wordprocessingDrawing" xmlns:w10="urn:schemas-microsoft-com:office:word" xmlns:w="http://schemas.openxmlformats.org/wordprocessingml/2006/main" xmlns:w14="http://schemas.microsoft.com/office/word/2010/wordml" xmlns:w15="http://schemas.microsoft.com/office/word/2012/wordml" xmlns:w16cid="http://schemas.microsoft.com/office/word/2016/wordml/cid" xmlns:w16se="http://schemas.microsoft.com/office/word/2015/wordml/symex" xmlns:wpg="http://schemas.microsoft.com/office/word/2010/wordprocessingGroup" xmlns:wpi="http://schemas.microsoft.com/office/word/2010/wordprocessingInk" xmlns:wne="http://schemas.microsoft.com/office/word/2006/wordml" xmlns:wps="http://schemas.microsoft.com/office/word/2010/wordprocessingShape" mc:Ignorable="w14 w15 w16se w16cid wp14">
+  <w:p>
+    <w:pPr>
       <w:jc w:val="right"/>
     </w:pPr>
     <w:r>
@@ -575,34 +585,21 @@
 </w:hdr>
 </file>
 
-<file path=word/header2.xml><?xml version="1.0" encoding="utf-8"?>
+<file path=word/header3.xml><?xml version="1.0" encoding="utf-8"?>
 <w:hdr xmlns:wpc="http://schemas.microsoft.com/office/word/2010/wordprocessingCanvas" xmlns:cx="http://schemas.microsoft.com/office/drawing/2014/chartex" xmlns:cx1="http://schemas.microsoft.com/office/drawing/2015/9/8/chartex" xmlns:cx2="http://schemas.microsoft.com/office/drawing/2015/10/21/chartex" xmlns:cx3="http://schemas.microsoft.com/office/drawing/2016/5/9/chartex" xmlns:cx4="http://schemas.microsoft.com/office/drawing/2016/5/10/chartex" xmlns:cx5="http://schemas.microsoft.com/office/drawing/2016/5/11/chartex" xmlns:cx6="http://schemas.microsoft.com/office/drawing/2016/5/12/chartex" xmlns:cx7="http://schemas.microsoft.com/office/drawing/2016/5/13/chartex" xmlns:cx8="http://schemas.microsoft.com/office/drawing/2016/5/14/chartex" xmlns:mc="http://schemas.openxmlformats.org/markup-compatibility/2006" xmlns:aink="http://schemas.microsoft.com/office/drawing/2016/ink" xmlns:am3d="http://schemas.microsoft.com/office/drawing/2017/model3d" xmlns:o="urn:schemas-microsoft-com:office:office" xmlns:r="http://schemas.openxmlformats.org/officeDocument/2006/relationships" xmlns:m="http://schemas.openxmlformats.org/officeDocument/2006/math" xmlns:v="urn:schemas-microsoft-com:vml" xmlns:wp14="http://schemas.microsoft.com/office/word/2010/wordprocessingDrawing" xmlns:wp="http://schemas.openxmlformats.org/drawingml/2006/wordprocessingDrawing" xmlns:w10="urn:schemas-microsoft-com:office:word" xmlns:w="http://schemas.openxmlformats.org/wordprocessingml/2006/main" xmlns:w14="http://schemas.microsoft.com/office/word/2010/wordml" xmlns:w15="http://schemas.microsoft.com/office/word/2012/wordml" xmlns:w16cid="http://schemas.microsoft.com/office/word/2016/wordml/cid" xmlns:w16se="http://schemas.microsoft.com/office/word/2015/wordml/symex" xmlns:wpg="http://schemas.microsoft.com/office/word/2010/wordprocessingGroup" xmlns:wpi="http://schemas.microsoft.com/office/word/2010/wordprocessingInk" xmlns:wne="http://schemas.microsoft.com/office/word/2006/wordml" xmlns:wps="http://schemas.microsoft.com/office/word/2010/wordprocessingShape" mc:Ignorable="w14 w15 w16se w16cid wp14">
   <w:p>
     <w:pPr>
       <w:pStyle w:val="Header"/>
       <w:jc w:val="right"/>
     </w:pPr>
-    <w:r>
-      <w:fldChar w:fldCharType="begin"/>
-    </w:r>
-    <w:r>
-      <w:instrText xml:space="preserve"> FILENAME   \* MERGEFORMAT </w:instrText>
-    </w:r>
-    <w:r>
-      <w:fldChar w:fldCharType="separate"/>
-    </w:r>
-    <w:r>
-      <w:rPr>
-        <w:noProof/>
-      </w:rPr>
-      <w:t>lastPage.docx</w:t>
-    </w:r>
-    <w:r>
-      <w:rPr>
-        <w:noProof/>
-      </w:rPr>
-      <w:fldChar w:fldCharType="end"/>
-    </w:r>
+    <w:fldSimple w:instr=" FILENAME   \* MERGEFORMAT ">
+      <w:r>
+        <w:rPr>
+          <w:noProof/>
+        </w:rPr>
+        <w:t>lastPage.docx</w:t>
+      </w:r>
+    </w:fldSimple>
     <w:r>
       <w:rPr>
         <w:noProof/>
@@ -3098,7 +3095,7 @@
 </file>
 
 <file path=customXml/itemProps1.xml><?xml version="1.0" encoding="utf-8"?>
-<ds:datastoreItem xmlns:ds="http://schemas.openxmlformats.org/officeDocument/2006/customXml" ds:itemID="{FF4C6727-5B2D-4D36-88CA-04CF9BD781AE}">
+<ds:datastoreItem xmlns:ds="http://schemas.openxmlformats.org/officeDocument/2006/customXml" ds:itemID="{31A37736-3489-4707-9ED6-03687D1326D7}">
   <ds:schemaRefs>
     <ds:schemaRef ds:uri="http://schemas.openxmlformats.org/officeDocument/2006/bibliography"/>
   </ds:schemaRefs>

</xml_diff>